<commit_message>
Updated llrs help, updated docs, added database management application, created installation for testing
</commit_message>
<xml_diff>
--- a/Installation/GEM DO Tools Windows Installation Notes.docx
+++ b/Installation/GEM DO Tools Windows Installation Notes.docx
@@ -728,7 +728,6 @@
           <w:sz w:val="21"/>
           <w:lang w:val="en-GB"/>
         </w:rPr>
-        <w:lastRenderedPageBreak/>
         <w:t xml:space="preserve">Option to save entire building attributes as a favourite, so that the same style building can be repeated quickly. These can be </w:t>
       </w:r>
       <w:r>
@@ -763,6 +762,7 @@
           <w:szCs w:val="21"/>
           <w:lang w:val="en-GB"/>
         </w:rPr>
+        <w:lastRenderedPageBreak/>
         <w:t>Integrated context-dependent help</w:t>
       </w:r>
     </w:p>
@@ -896,15 +896,16 @@
           <w:szCs w:val="21"/>
           <w:lang w:val="en-GB"/>
         </w:rPr>
-        <w:t>Photographs will not be taken by the system, but it will have tools to help associate photographs and other media with a building. This is because most laptops and windows tablets do not have a suitable camera. The Photos-4-</w:t>
-      </w:r>
-      <w:r>
-        <w:rPr>
+        <w:t>Photographs will not be taken by the system, but it will have tools to help associate photographs and other media with a building. This is because most laptops and windows tablets do not have a suitable camera. The Photos-4-GEM protocol will detail</w:t>
+      </w:r>
+      <w:r>
+        <w:rPr>
+          <w:b/>
           <w:sz w:val="21"/>
           <w:szCs w:val="21"/>
           <w:lang w:val="en-GB"/>
         </w:rPr>
-        <w:t>````</w:t>
+        <w:t xml:space="preserve"> how photos </w:t>
       </w:r>
       <w:r>
         <w:rPr>
@@ -912,42 +913,15 @@
           <w:szCs w:val="21"/>
           <w:lang w:val="en-GB"/>
         </w:rPr>
-        <w:t>GEM protocol will detail</w:t>
-      </w:r>
-      <w:r>
-        <w:rPr>
-          <w:b/>
+        <w:t xml:space="preserve">should be captured either by </w:t>
+      </w:r>
+      <w:r>
+        <w:rPr>
           <w:sz w:val="21"/>
           <w:szCs w:val="21"/>
           <w:lang w:val="en-GB"/>
         </w:rPr>
-        <w:t xml:space="preserve"> how photos </w:t>
-      </w:r>
-      <w:r>
-        <w:rPr>
-          <w:sz w:val="21"/>
-          <w:szCs w:val="21"/>
-          <w:lang w:val="en-GB"/>
-        </w:rPr>
-        <w:t xml:space="preserve">should be captured either by a GPS camera or linking separate GPS and camera hardware. </w:t>
-      </w:r>
-      <w:r>
-        <w:rPr>
-          <w:b/>
-          <w:color w:val="FF0000"/>
-          <w:sz w:val="21"/>
-          <w:szCs w:val="21"/>
-          <w:lang w:val="en-GB"/>
-        </w:rPr>
-        <w:t>Documentation provided with the Windows tool should detail how the resulting GPS photos can be associated to buildings.</w:t>
-      </w:r>
-      <w:r>
-        <w:rPr>
-          <w:sz w:val="21"/>
-          <w:szCs w:val="21"/>
-          <w:lang w:val="en-GB"/>
-        </w:rPr>
-        <w:t xml:space="preserve"> </w:t>
+        <w:t xml:space="preserve">a GPS camera or linking separate GPS and camera hardware. Documentation provided with the Windows tool should detail how the resulting GPS photos can be associated to buildings. </w:t>
       </w:r>
     </w:p>
     <w:p>
@@ -959,8 +933,6 @@
         </w:numPr>
         <w:ind w:left="709"/>
         <w:rPr>
-          <w:b/>
-          <w:color w:val="FF0000"/>
           <w:sz w:val="21"/>
           <w:szCs w:val="21"/>
           <w:lang w:val="en-GB"/>
@@ -968,30 +940,22 @@
       </w:pPr>
       <w:r>
         <w:rPr>
-          <w:b/>
-          <w:color w:val="FF0000"/>
           <w:sz w:val="21"/>
           <w:szCs w:val="21"/>
           <w:lang w:val="en-GB"/>
         </w:rPr>
-        <w:t xml:space="preserve">Linked photographs will be stored on disk alongside the project file and database, in a folder called </w:t>
-      </w:r>
-      <w:proofErr w:type="spellStart"/>
-      <w:r>
-        <w:rPr>
-          <w:b/>
-          <w:color w:val="FF0000"/>
+        <w:t xml:space="preserve">Linked photographs will be stored on disk alongside the project file and database, in a </w:t>
+      </w:r>
+      <w:r>
+        <w:rPr>
           <w:sz w:val="21"/>
           <w:szCs w:val="21"/>
           <w:lang w:val="en-GB"/>
         </w:rPr>
-        <w:t>GEMDBMedia</w:t>
-      </w:r>
-      <w:proofErr w:type="spellEnd"/>
-      <w:r>
-        <w:rPr>
-          <w:b/>
-          <w:color w:val="FF0000"/>
+        <w:t>media folder</w:t>
+      </w:r>
+      <w:r>
+        <w:rPr>
           <w:sz w:val="21"/>
           <w:szCs w:val="21"/>
           <w:lang w:val="en-GB"/>
@@ -1008,8 +972,6 @@
         </w:numPr>
         <w:ind w:left="284" w:hanging="284"/>
         <w:rPr>
-          <w:b/>
-          <w:color w:val="FF0000"/>
           <w:sz w:val="21"/>
           <w:szCs w:val="21"/>
           <w:lang w:val="en-GB"/>
@@ -1017,8 +979,6 @@
       </w:pPr>
       <w:r>
         <w:rPr>
-          <w:b/>
-          <w:color w:val="FF0000"/>
           <w:sz w:val="21"/>
           <w:szCs w:val="21"/>
           <w:lang w:val="en-GB"/>
@@ -1051,16 +1011,12 @@
         <w:ind w:left="284" w:right="-510" w:hanging="283"/>
         <w:jc w:val="both"/>
         <w:rPr>
-          <w:b/>
-          <w:color w:val="FF0000"/>
-          <w:sz w:val="21"/>
-          <w:lang w:val="en-GB"/>
-        </w:rPr>
-      </w:pPr>
-      <w:r>
-        <w:rPr>
-          <w:b/>
-          <w:color w:val="FF0000"/>
+          <w:sz w:val="21"/>
+          <w:lang w:val="en-GB"/>
+        </w:rPr>
+      </w:pPr>
+      <w:r>
+        <w:rPr>
           <w:sz w:val="21"/>
           <w:lang w:val="en-GB"/>
         </w:rPr>
@@ -1078,16 +1034,12 @@
         <w:ind w:left="284" w:right="-510" w:hanging="283"/>
         <w:jc w:val="both"/>
         <w:rPr>
-          <w:b/>
-          <w:color w:val="FF0000"/>
-          <w:sz w:val="21"/>
-          <w:lang w:val="en-GB"/>
-        </w:rPr>
-      </w:pPr>
-      <w:r>
-        <w:rPr>
-          <w:b/>
-          <w:color w:val="FF0000"/>
+          <w:sz w:val="21"/>
+          <w:lang w:val="en-GB"/>
+        </w:rPr>
+      </w:pPr>
+      <w:r>
+        <w:rPr>
           <w:sz w:val="21"/>
           <w:lang w:val="en-GB"/>
         </w:rPr>
@@ -1105,16 +1057,12 @@
         <w:ind w:left="284" w:right="-510" w:hanging="283"/>
         <w:jc w:val="both"/>
         <w:rPr>
-          <w:b/>
-          <w:color w:val="FF0000"/>
-          <w:sz w:val="21"/>
-          <w:lang w:val="en-GB"/>
-        </w:rPr>
-      </w:pPr>
-      <w:r>
-        <w:rPr>
-          <w:b/>
-          <w:color w:val="FF0000"/>
+          <w:sz w:val="21"/>
+          <w:lang w:val="en-GB"/>
+        </w:rPr>
+      </w:pPr>
+      <w:r>
+        <w:rPr>
           <w:sz w:val="21"/>
           <w:lang w:val="en-GB"/>
         </w:rPr>
@@ -1123,8 +1071,6 @@
       <w:proofErr w:type="spellStart"/>
       <w:r>
         <w:rPr>
-          <w:b/>
-          <w:color w:val="FF0000"/>
           <w:sz w:val="21"/>
           <w:lang w:val="en-GB"/>
         </w:rPr>
@@ -1143,16 +1089,12 @@
         <w:ind w:left="284" w:right="-510" w:hanging="283"/>
         <w:jc w:val="both"/>
         <w:rPr>
-          <w:b/>
-          <w:color w:val="FF0000"/>
-          <w:sz w:val="21"/>
-          <w:lang w:val="en-GB"/>
-        </w:rPr>
-      </w:pPr>
-      <w:r>
-        <w:rPr>
-          <w:b/>
-          <w:color w:val="FF0000"/>
+          <w:sz w:val="21"/>
+          <w:lang w:val="en-GB"/>
+        </w:rPr>
+      </w:pPr>
+      <w:r>
+        <w:rPr>
           <w:sz w:val="21"/>
           <w:lang w:val="en-GB"/>
         </w:rPr>

</xml_diff>

<commit_message>
Update version number, install license and install dependency issue
</commit_message>
<xml_diff>
--- a/Installation/GEM DO Tools Windows Installation Notes.docx
+++ b/Installation/GEM DO Tools Windows Installation Notes.docx
@@ -94,6 +94,13 @@
         </w:rPr>
         <w:t>Microsoft .Net Framework 4</w:t>
       </w:r>
+    </w:p>
+    <w:p>
+      <w:pPr>
+        <w:rPr>
+          <w:lang w:val="en-GB"/>
+        </w:rPr>
+      </w:pPr>
     </w:p>
     <w:p>
       <w:pPr>
@@ -306,7 +313,6 @@
     <w:p>
       <w:pPr>
         <w:rPr>
-          <w:b/>
           <w:lang w:val="en-GB"/>
         </w:rPr>
       </w:pPr>
@@ -345,329 +351,21 @@
     </w:p>
     <w:p>
       <w:pPr>
-        <w:pStyle w:val="Heading2"/>
-        <w:rPr>
-          <w:lang w:val="en-GB"/>
-        </w:rPr>
-      </w:pPr>
-      <w:r>
-        <w:rPr>
-          <w:lang w:val="en-GB"/>
-        </w:rPr>
-        <w:t>GIS</w:t>
-      </w:r>
-      <w:r>
-        <w:rPr>
-          <w:lang w:val="en-GB"/>
-        </w:rPr>
-        <w:t xml:space="preserve"> </w:t>
-      </w:r>
-      <w:r>
-        <w:rPr>
-          <w:lang w:val="en-GB"/>
-        </w:rPr>
-        <w:t>F</w:t>
-      </w:r>
-      <w:r>
-        <w:rPr>
-          <w:lang w:val="en-GB"/>
-        </w:rPr>
-        <w:t>unctionality</w:t>
-      </w:r>
+        <w:rPr>
+          <w:lang w:val="en-GB"/>
+        </w:rPr>
+      </w:pPr>
     </w:p>
     <w:p>
       <w:pPr>
-        <w:pStyle w:val="ListParagraph"/>
-        <w:numPr>
-          <w:ilvl w:val="0"/>
-          <w:numId w:val="1"/>
-        </w:numPr>
-        <w:ind w:left="284" w:right="-510" w:hanging="280"/>
-        <w:jc w:val="both"/>
-        <w:rPr>
-          <w:sz w:val="21"/>
-          <w:lang w:val="en-GB"/>
-        </w:rPr>
-      </w:pPr>
-      <w:r>
-        <w:rPr>
-          <w:sz w:val="21"/>
-          <w:lang w:val="en-GB"/>
-        </w:rPr>
-        <w:t>Add reference maps in the form of Image data as a backdrop such as topographic maps</w:t>
-      </w:r>
+        <w:rPr>
+          <w:b/>
+          <w:lang w:val="en-GB"/>
+        </w:rPr>
+      </w:pPr>
     </w:p>
     <w:p>
       <w:pPr>
-        <w:pStyle w:val="ListParagraph"/>
-        <w:numPr>
-          <w:ilvl w:val="0"/>
-          <w:numId w:val="1"/>
-        </w:numPr>
-        <w:ind w:left="284" w:right="-510" w:hanging="280"/>
-        <w:jc w:val="both"/>
-        <w:rPr>
-          <w:color w:val="000000"/>
-          <w:sz w:val="21"/>
-          <w:lang w:val="en-GB"/>
-        </w:rPr>
-      </w:pPr>
-      <w:r>
-        <w:rPr>
-          <w:color w:val="000000"/>
-          <w:sz w:val="21"/>
-          <w:lang w:val="en-GB"/>
-        </w:rPr>
-        <w:t xml:space="preserve">Add reference feature data, such as building footprints, in the form of ESRI </w:t>
-      </w:r>
-      <w:proofErr w:type="spellStart"/>
-      <w:r>
-        <w:rPr>
-          <w:color w:val="000000"/>
-          <w:sz w:val="21"/>
-          <w:lang w:val="en-GB"/>
-        </w:rPr>
-        <w:t>shapefiles</w:t>
-      </w:r>
-      <w:proofErr w:type="spellEnd"/>
-      <w:r>
-        <w:rPr>
-          <w:color w:val="000000"/>
-          <w:sz w:val="21"/>
-          <w:lang w:val="en-GB"/>
-        </w:rPr>
-        <w:t xml:space="preserve"> such as building footprints</w:t>
-      </w:r>
-    </w:p>
-    <w:p>
-      <w:pPr>
-        <w:pStyle w:val="ListParagraph"/>
-        <w:numPr>
-          <w:ilvl w:val="0"/>
-          <w:numId w:val="1"/>
-        </w:numPr>
-        <w:ind w:left="284" w:right="-510" w:hanging="280"/>
-        <w:jc w:val="both"/>
-        <w:rPr>
-          <w:color w:val="000000"/>
-          <w:sz w:val="21"/>
-          <w:lang w:val="en-GB"/>
-        </w:rPr>
-      </w:pPr>
-      <w:r>
-        <w:rPr>
-          <w:color w:val="000000"/>
-          <w:sz w:val="21"/>
-          <w:lang w:val="en-GB"/>
-        </w:rPr>
-        <w:t>Ability to define the spatial reference system of layers and the spatial reference system of the map window.</w:t>
-      </w:r>
-    </w:p>
-    <w:p>
-      <w:pPr>
-        <w:pStyle w:val="ListParagraph"/>
-        <w:numPr>
-          <w:ilvl w:val="0"/>
-          <w:numId w:val="1"/>
-        </w:numPr>
-        <w:ind w:left="284" w:right="-510" w:hanging="280"/>
-        <w:jc w:val="both"/>
-        <w:rPr>
-          <w:color w:val="000000"/>
-          <w:sz w:val="21"/>
-          <w:lang w:val="en-GB"/>
-        </w:rPr>
-      </w:pPr>
-      <w:r>
-        <w:rPr>
-          <w:color w:val="000000"/>
-          <w:sz w:val="21"/>
-          <w:lang w:val="en-GB"/>
-        </w:rPr>
-        <w:t>Remove layers</w:t>
-      </w:r>
-    </w:p>
-    <w:p>
-      <w:pPr>
-        <w:pStyle w:val="ListParagraph"/>
-        <w:numPr>
-          <w:ilvl w:val="0"/>
-          <w:numId w:val="1"/>
-        </w:numPr>
-        <w:ind w:left="284" w:right="-510" w:hanging="280"/>
-        <w:jc w:val="both"/>
-        <w:rPr>
-          <w:color w:val="000000"/>
-          <w:sz w:val="21"/>
-          <w:lang w:val="en-GB"/>
-        </w:rPr>
-      </w:pPr>
-      <w:r>
-        <w:rPr>
-          <w:color w:val="000000"/>
-          <w:sz w:val="21"/>
-          <w:lang w:val="en-GB"/>
-        </w:rPr>
-        <w:t>Ability to change the order of layers</w:t>
-      </w:r>
-    </w:p>
-    <w:p>
-      <w:pPr>
-        <w:pStyle w:val="ListParagraph"/>
-        <w:numPr>
-          <w:ilvl w:val="0"/>
-          <w:numId w:val="1"/>
-        </w:numPr>
-        <w:ind w:left="284" w:right="-510" w:hanging="280"/>
-        <w:jc w:val="both"/>
-        <w:rPr>
-          <w:color w:val="000000"/>
-          <w:sz w:val="21"/>
-          <w:lang w:val="en-GB"/>
-        </w:rPr>
-      </w:pPr>
-      <w:r>
-        <w:rPr>
-          <w:color w:val="000000"/>
-          <w:sz w:val="21"/>
-          <w:lang w:val="en-GB"/>
-        </w:rPr>
-        <w:t>Control over the visibility of layers</w:t>
-      </w:r>
-    </w:p>
-    <w:p>
-      <w:pPr>
-        <w:pStyle w:val="ListParagraph"/>
-        <w:numPr>
-          <w:ilvl w:val="0"/>
-          <w:numId w:val="1"/>
-        </w:numPr>
-        <w:ind w:left="284" w:right="-510" w:hanging="280"/>
-        <w:jc w:val="both"/>
-        <w:rPr>
-          <w:color w:val="000000"/>
-          <w:sz w:val="21"/>
-          <w:lang w:val="en-GB"/>
-        </w:rPr>
-      </w:pPr>
-      <w:r>
-        <w:rPr>
-          <w:color w:val="000000"/>
-          <w:sz w:val="21"/>
-          <w:lang w:val="en-GB"/>
-        </w:rPr>
-        <w:t>Control over the classification and symbology  of  layers</w:t>
-      </w:r>
-    </w:p>
-    <w:p>
-      <w:pPr>
-        <w:pStyle w:val="ListParagraph"/>
-        <w:numPr>
-          <w:ilvl w:val="0"/>
-          <w:numId w:val="1"/>
-        </w:numPr>
-        <w:ind w:left="284" w:right="-510" w:hanging="280"/>
-        <w:jc w:val="both"/>
-        <w:rPr>
-          <w:color w:val="000000"/>
-          <w:sz w:val="21"/>
-          <w:lang w:val="en-GB"/>
-        </w:rPr>
-      </w:pPr>
-      <w:r>
-        <w:rPr>
-          <w:color w:val="000000"/>
-          <w:sz w:val="21"/>
-          <w:lang w:val="en-GB"/>
-        </w:rPr>
-        <w:t>Navigation using pan, zoom in, zoom out, zoom to extent,  zoom to selected, zoom to previous extent, zoom to next extent and zoom to layer tools</w:t>
-      </w:r>
-    </w:p>
-    <w:p>
-      <w:pPr>
-        <w:pStyle w:val="ListParagraph"/>
-        <w:numPr>
-          <w:ilvl w:val="0"/>
-          <w:numId w:val="1"/>
-        </w:numPr>
-        <w:ind w:left="284" w:right="-510" w:hanging="280"/>
-        <w:jc w:val="both"/>
-        <w:rPr>
-          <w:color w:val="000000"/>
-          <w:sz w:val="21"/>
-          <w:lang w:val="en-GB"/>
-        </w:rPr>
-      </w:pPr>
-      <w:r>
-        <w:rPr>
-          <w:color w:val="000000"/>
-          <w:sz w:val="21"/>
-          <w:lang w:val="en-GB"/>
-        </w:rPr>
-        <w:t>Centre map on GPS location, view current GPS location, record GPS track log</w:t>
-      </w:r>
-    </w:p>
-    <w:p>
-      <w:pPr>
-        <w:pStyle w:val="ListParagraph"/>
-        <w:numPr>
-          <w:ilvl w:val="0"/>
-          <w:numId w:val="1"/>
-        </w:numPr>
-        <w:ind w:left="284" w:right="-510" w:hanging="280"/>
-        <w:jc w:val="both"/>
-        <w:rPr>
-          <w:color w:val="000000"/>
-          <w:sz w:val="21"/>
-          <w:lang w:val="en-GB"/>
-        </w:rPr>
-      </w:pPr>
-      <w:r>
-        <w:rPr>
-          <w:color w:val="000000"/>
-          <w:sz w:val="21"/>
-          <w:lang w:val="en-GB"/>
-        </w:rPr>
-        <w:t>Save and load projects from and to disk</w:t>
-      </w:r>
-    </w:p>
-    <w:p>
-      <w:pPr>
-        <w:pStyle w:val="ListParagraph"/>
-        <w:numPr>
-          <w:ilvl w:val="0"/>
-          <w:numId w:val="1"/>
-        </w:numPr>
-        <w:spacing w:after="240"/>
-        <w:ind w:left="284" w:right="-510" w:hanging="280"/>
-        <w:jc w:val="both"/>
-        <w:rPr>
-          <w:color w:val="000000"/>
-          <w:sz w:val="21"/>
-          <w:lang w:val="en-GB"/>
-        </w:rPr>
-      </w:pPr>
-      <w:proofErr w:type="spellStart"/>
-      <w:r>
-        <w:rPr>
-          <w:color w:val="000000"/>
-          <w:sz w:val="21"/>
-          <w:lang w:val="en-GB"/>
-        </w:rPr>
-        <w:t>MapWindow</w:t>
-      </w:r>
-      <w:proofErr w:type="spellEnd"/>
-      <w:r>
-        <w:rPr>
-          <w:color w:val="000000"/>
-          <w:sz w:val="21"/>
-          <w:lang w:val="en-GB"/>
-        </w:rPr>
-        <w:t xml:space="preserve"> GIS provides a great deal of additional functionality over and above the functions listed above. However such functionality is not seen as an essential part of the data capture system and can be hidden if it is not wanted. </w:t>
-      </w:r>
-    </w:p>
-    <w:p>
-      <w:pPr>
         <w:pStyle w:val="Heading2"/>
         <w:rPr>
           <w:lang w:val="en-GB"/>
@@ -677,483 +375,7 @@
         <w:rPr>
           <w:lang w:val="en-GB"/>
         </w:rPr>
-        <w:t>Data Collection</w:t>
-      </w:r>
-    </w:p>
-    <w:p>
-      <w:pPr>
-        <w:pStyle w:val="ListParagraph"/>
-        <w:numPr>
-          <w:ilvl w:val="0"/>
-          <w:numId w:val="3"/>
-        </w:numPr>
-        <w:spacing w:after="240"/>
-        <w:ind w:left="284" w:right="-510" w:hanging="284"/>
-        <w:jc w:val="both"/>
-        <w:rPr>
-          <w:color w:val="000000"/>
-          <w:sz w:val="21"/>
-          <w:lang w:val="en-GB"/>
-        </w:rPr>
-      </w:pPr>
-      <w:r>
-        <w:rPr>
-          <w:color w:val="000000"/>
-          <w:sz w:val="21"/>
-          <w:lang w:val="en-GB"/>
-        </w:rPr>
-        <w:t>Tool to capture point locations representing buildings and allow the capture of attributes as defined in the GEM Taxonomy.</w:t>
-      </w:r>
-    </w:p>
-    <w:p>
-      <w:pPr>
-        <w:pStyle w:val="ListParagraph"/>
-        <w:numPr>
-          <w:ilvl w:val="1"/>
-          <w:numId w:val="2"/>
-        </w:numPr>
-        <w:spacing w:after="240"/>
-        <w:ind w:left="709" w:right="-510" w:hanging="284"/>
-        <w:jc w:val="both"/>
-        <w:rPr>
-          <w:color w:val="000000"/>
-          <w:sz w:val="21"/>
-          <w:szCs w:val="21"/>
-          <w:lang w:val="en-GB"/>
-        </w:rPr>
-      </w:pPr>
-      <w:r>
-        <w:rPr>
-          <w:color w:val="000000"/>
-          <w:sz w:val="21"/>
-          <w:lang w:val="en-GB"/>
-        </w:rPr>
-        <w:t xml:space="preserve">Option to save entire building attributes as a favourite, so that the same style building can be repeated quickly. These can be </w:t>
-      </w:r>
-      <w:r>
-        <w:rPr>
-          <w:color w:val="000000"/>
-          <w:sz w:val="21"/>
-          <w:szCs w:val="21"/>
-          <w:lang w:val="en-GB"/>
-        </w:rPr>
-        <w:t>setup during or before survey.</w:t>
-      </w:r>
-    </w:p>
-    <w:p>
-      <w:pPr>
-        <w:pStyle w:val="ListParagraph"/>
-        <w:numPr>
-          <w:ilvl w:val="1"/>
-          <w:numId w:val="2"/>
-        </w:numPr>
-        <w:spacing w:after="240"/>
-        <w:ind w:left="709" w:right="-510" w:hanging="284"/>
-        <w:jc w:val="both"/>
-        <w:rPr>
-          <w:sz w:val="21"/>
-          <w:szCs w:val="21"/>
-          <w:lang w:val="en-GB"/>
-        </w:rPr>
-      </w:pPr>
-      <w:r>
-        <w:rPr>
-          <w:sz w:val="21"/>
-          <w:szCs w:val="21"/>
-          <w:lang w:val="en-GB"/>
-        </w:rPr>
-        <w:lastRenderedPageBreak/>
-        <w:t>Integrated context-dependent help</w:t>
-      </w:r>
-    </w:p>
-    <w:p>
-      <w:pPr>
-        <w:pStyle w:val="ListParagraph"/>
-        <w:numPr>
-          <w:ilvl w:val="0"/>
-          <w:numId w:val="3"/>
-        </w:numPr>
-        <w:ind w:left="284" w:hanging="284"/>
-        <w:rPr>
-          <w:sz w:val="21"/>
-          <w:szCs w:val="21"/>
-          <w:lang w:val="en-GB"/>
-        </w:rPr>
-      </w:pPr>
-      <w:r>
-        <w:rPr>
-          <w:sz w:val="21"/>
-          <w:szCs w:val="21"/>
-          <w:lang w:val="en-GB"/>
-        </w:rPr>
-        <w:t xml:space="preserve">Users can only collect a single attribute for each field. Parameters such as "Year Built" and "Height" will have a qualifier and two data entry fields to allow for entries such as "year built is between 1980 and 1990". </w:t>
-      </w:r>
-    </w:p>
-    <w:p>
-      <w:pPr>
-        <w:pStyle w:val="ListParagraph"/>
-        <w:numPr>
-          <w:ilvl w:val="0"/>
-          <w:numId w:val="3"/>
-        </w:numPr>
-        <w:ind w:left="284" w:hanging="284"/>
-        <w:rPr>
-          <w:sz w:val="21"/>
-          <w:szCs w:val="21"/>
-          <w:lang w:val="en-GB"/>
-        </w:rPr>
-      </w:pPr>
-      <w:r>
-        <w:rPr>
-          <w:sz w:val="21"/>
-          <w:szCs w:val="21"/>
-          <w:lang w:val="en-GB"/>
-        </w:rPr>
-        <w:t xml:space="preserve">The data relating to each building will be stored in a </w:t>
-      </w:r>
-      <w:proofErr w:type="spellStart"/>
-      <w:r>
-        <w:rPr>
-          <w:sz w:val="21"/>
-          <w:szCs w:val="21"/>
-          <w:lang w:val="en-GB"/>
-        </w:rPr>
-        <w:t>SQLite</w:t>
-      </w:r>
-      <w:proofErr w:type="spellEnd"/>
-      <w:r>
-        <w:rPr>
-          <w:sz w:val="21"/>
-          <w:szCs w:val="21"/>
-          <w:lang w:val="en-GB"/>
-        </w:rPr>
-        <w:t xml:space="preserve"> database.</w:t>
-      </w:r>
-    </w:p>
-    <w:p>
-      <w:pPr>
-        <w:pStyle w:val="ListParagraph"/>
-        <w:numPr>
-          <w:ilvl w:val="0"/>
-          <w:numId w:val="3"/>
-        </w:numPr>
-        <w:ind w:left="284" w:hanging="284"/>
-        <w:rPr>
-          <w:sz w:val="21"/>
-          <w:szCs w:val="21"/>
-          <w:lang w:val="en-GB"/>
-        </w:rPr>
-      </w:pPr>
-      <w:r>
-        <w:rPr>
-          <w:sz w:val="21"/>
-          <w:szCs w:val="21"/>
-          <w:lang w:val="en-GB"/>
-        </w:rPr>
-        <w:t>Tool to allow viewing and editing of data already entered.</w:t>
-      </w:r>
-    </w:p>
-    <w:p>
-      <w:pPr>
-        <w:pStyle w:val="ListParagraph"/>
-        <w:numPr>
-          <w:ilvl w:val="0"/>
-          <w:numId w:val="3"/>
-        </w:numPr>
-        <w:ind w:left="284" w:hanging="284"/>
-        <w:rPr>
-          <w:sz w:val="21"/>
-          <w:szCs w:val="21"/>
-          <w:lang w:val="en-GB"/>
-        </w:rPr>
-      </w:pPr>
-      <w:r>
-        <w:rPr>
-          <w:sz w:val="21"/>
-          <w:szCs w:val="21"/>
-          <w:lang w:val="en-GB"/>
-        </w:rPr>
-        <w:t>Functionality to associate multiple photographs to a building location.</w:t>
-      </w:r>
-    </w:p>
-    <w:p>
-      <w:pPr>
-        <w:pStyle w:val="ListParagraph"/>
-        <w:numPr>
-          <w:ilvl w:val="1"/>
-          <w:numId w:val="3"/>
-        </w:numPr>
-        <w:ind w:left="709"/>
-        <w:rPr>
-          <w:sz w:val="21"/>
-          <w:szCs w:val="21"/>
-          <w:lang w:val="en-GB"/>
-        </w:rPr>
-      </w:pPr>
-      <w:r>
-        <w:rPr>
-          <w:sz w:val="21"/>
-          <w:szCs w:val="21"/>
-          <w:lang w:val="en-GB"/>
-        </w:rPr>
-        <w:t>Photographs will not be taken by the system, but it will have tools to help associate photographs and other media with a building. This is because most laptops and windows tablets do not have a suitable camera. The Photos-4-GEM protocol will detail</w:t>
-      </w:r>
-      <w:r>
-        <w:rPr>
-          <w:b/>
-          <w:sz w:val="21"/>
-          <w:szCs w:val="21"/>
-          <w:lang w:val="en-GB"/>
-        </w:rPr>
-        <w:t xml:space="preserve"> how photos </w:t>
-      </w:r>
-      <w:r>
-        <w:rPr>
-          <w:sz w:val="21"/>
-          <w:szCs w:val="21"/>
-          <w:lang w:val="en-GB"/>
-        </w:rPr>
-        <w:t xml:space="preserve">should be captured either by </w:t>
-      </w:r>
-      <w:r>
-        <w:rPr>
-          <w:sz w:val="21"/>
-          <w:szCs w:val="21"/>
-          <w:lang w:val="en-GB"/>
-        </w:rPr>
-        <w:t xml:space="preserve">a GPS camera or linking separate GPS and camera hardware. Documentation provided with the Windows tool should detail how the resulting GPS photos can be associated to buildings. </w:t>
-      </w:r>
-    </w:p>
-    <w:p>
-      <w:pPr>
-        <w:pStyle w:val="ListParagraph"/>
-        <w:numPr>
-          <w:ilvl w:val="1"/>
-          <w:numId w:val="3"/>
-        </w:numPr>
-        <w:ind w:left="709"/>
-        <w:rPr>
-          <w:sz w:val="21"/>
-          <w:szCs w:val="21"/>
-          <w:lang w:val="en-GB"/>
-        </w:rPr>
-      </w:pPr>
-      <w:r>
-        <w:rPr>
-          <w:sz w:val="21"/>
-          <w:szCs w:val="21"/>
-          <w:lang w:val="en-GB"/>
-        </w:rPr>
-        <w:t xml:space="preserve">Linked photographs will be stored on disk alongside the project file and database, in a </w:t>
-      </w:r>
-      <w:r>
-        <w:rPr>
-          <w:sz w:val="21"/>
-          <w:szCs w:val="21"/>
-          <w:lang w:val="en-GB"/>
-        </w:rPr>
-        <w:t>media folder</w:t>
-      </w:r>
-      <w:r>
-        <w:rPr>
-          <w:sz w:val="21"/>
-          <w:szCs w:val="21"/>
-          <w:lang w:val="en-GB"/>
-        </w:rPr>
-        <w:t>.</w:t>
-      </w:r>
-    </w:p>
-    <w:p>
-      <w:pPr>
-        <w:pStyle w:val="ListParagraph"/>
-        <w:numPr>
-          <w:ilvl w:val="0"/>
-          <w:numId w:val="3"/>
-        </w:numPr>
-        <w:ind w:left="284" w:hanging="284"/>
-        <w:rPr>
-          <w:sz w:val="21"/>
-          <w:szCs w:val="21"/>
-          <w:lang w:val="en-GB"/>
-        </w:rPr>
-      </w:pPr>
-      <w:r>
-        <w:rPr>
-          <w:sz w:val="21"/>
-          <w:szCs w:val="21"/>
-          <w:lang w:val="en-GB"/>
-        </w:rPr>
-        <w:t xml:space="preserve">Tool to retrieve and display multiple photographic images by clicking on a building point </w:t>
-      </w:r>
-    </w:p>
-    <w:p>
-      <w:pPr>
-        <w:pStyle w:val="Heading2"/>
-        <w:rPr>
-          <w:lang w:val="en-GB"/>
-        </w:rPr>
-      </w:pPr>
-      <w:r>
-        <w:rPr>
-          <w:lang w:val="en-GB"/>
-        </w:rPr>
-        <w:t>Data Management</w:t>
-      </w:r>
-    </w:p>
-    <w:p>
-      <w:pPr>
-        <w:pStyle w:val="ListParagraph"/>
-        <w:numPr>
-          <w:ilvl w:val="0"/>
-          <w:numId w:val="5"/>
-        </w:numPr>
-        <w:spacing w:after="240"/>
-        <w:ind w:left="284" w:right="-510" w:hanging="283"/>
-        <w:jc w:val="both"/>
-        <w:rPr>
-          <w:sz w:val="21"/>
-          <w:lang w:val="en-GB"/>
-        </w:rPr>
-      </w:pPr>
-      <w:r>
-        <w:rPr>
-          <w:sz w:val="21"/>
-          <w:lang w:val="en-GB"/>
-        </w:rPr>
-        <w:t xml:space="preserve">Ability to trim down the taxonomy tree depending on the survey area and scope </w:t>
-      </w:r>
-    </w:p>
-    <w:p>
-      <w:pPr>
-        <w:pStyle w:val="ListParagraph"/>
-        <w:numPr>
-          <w:ilvl w:val="0"/>
-          <w:numId w:val="5"/>
-        </w:numPr>
-        <w:spacing w:after="240"/>
-        <w:ind w:left="284" w:right="-510" w:hanging="283"/>
-        <w:jc w:val="both"/>
-        <w:rPr>
-          <w:sz w:val="21"/>
-          <w:lang w:val="en-GB"/>
-        </w:rPr>
-      </w:pPr>
-      <w:r>
-        <w:rPr>
-          <w:sz w:val="21"/>
-          <w:lang w:val="en-GB"/>
-        </w:rPr>
-        <w:t>Ability to merge two or more GEM databases into one</w:t>
-      </w:r>
-    </w:p>
-    <w:p>
-      <w:pPr>
-        <w:pStyle w:val="ListParagraph"/>
-        <w:numPr>
-          <w:ilvl w:val="0"/>
-          <w:numId w:val="5"/>
-        </w:numPr>
-        <w:spacing w:after="240"/>
-        <w:ind w:left="284" w:right="-510" w:hanging="283"/>
-        <w:jc w:val="both"/>
-        <w:rPr>
-          <w:sz w:val="21"/>
-          <w:lang w:val="en-GB"/>
-        </w:rPr>
-      </w:pPr>
-      <w:r>
-        <w:rPr>
-          <w:sz w:val="21"/>
-          <w:lang w:val="en-GB"/>
-        </w:rPr>
-        <w:t xml:space="preserve">Export to </w:t>
-      </w:r>
-      <w:proofErr w:type="spellStart"/>
-      <w:r>
-        <w:rPr>
-          <w:sz w:val="21"/>
-          <w:lang w:val="en-GB"/>
-        </w:rPr>
-        <w:t>Shapefile</w:t>
-      </w:r>
-      <w:proofErr w:type="spellEnd"/>
-    </w:p>
-    <w:p>
-      <w:pPr>
-        <w:pStyle w:val="ListParagraph"/>
-        <w:numPr>
-          <w:ilvl w:val="0"/>
-          <w:numId w:val="5"/>
-        </w:numPr>
-        <w:spacing w:after="240"/>
-        <w:ind w:left="284" w:right="-510" w:hanging="283"/>
-        <w:jc w:val="both"/>
-        <w:rPr>
-          <w:sz w:val="21"/>
-          <w:lang w:val="en-GB"/>
-        </w:rPr>
-      </w:pPr>
-      <w:r>
-        <w:rPr>
-          <w:sz w:val="21"/>
-          <w:lang w:val="en-GB"/>
-        </w:rPr>
-        <w:t>Export to KML to allow visualization in Google Earth</w:t>
-      </w:r>
-    </w:p>
-    <w:p>
-      <w:pPr>
-        <w:pStyle w:val="ListParagraph"/>
-        <w:spacing w:after="240"/>
-        <w:ind w:left="284" w:right="-510"/>
-        <w:jc w:val="both"/>
-        <w:rPr>
-          <w:color w:val="000000"/>
-          <w:sz w:val="21"/>
-          <w:lang w:val="en-GB"/>
-        </w:rPr>
-      </w:pPr>
-    </w:p>
-    <w:p>
-      <w:pPr>
-        <w:pStyle w:val="ListParagraph"/>
-        <w:spacing w:after="240"/>
-        <w:ind w:left="284" w:right="-510"/>
-        <w:jc w:val="both"/>
-        <w:rPr>
-          <w:b/>
-          <w:color w:val="FF0000"/>
-          <w:sz w:val="21"/>
-          <w:lang w:val="en-GB"/>
-        </w:rPr>
-      </w:pPr>
-    </w:p>
-    <w:p>
-      <w:pPr>
-        <w:pStyle w:val="ListParagraph"/>
-        <w:spacing w:after="240"/>
-        <w:ind w:left="284" w:right="-510"/>
-        <w:jc w:val="both"/>
-        <w:rPr>
-          <w:b/>
-          <w:color w:val="FF0000"/>
-          <w:sz w:val="21"/>
-          <w:lang w:val="en-GB"/>
-        </w:rPr>
-      </w:pPr>
-    </w:p>
-    <w:p>
-      <w:pPr>
-        <w:pStyle w:val="Heading2"/>
-        <w:rPr>
-          <w:lang w:val="en-GB"/>
-        </w:rPr>
-      </w:pPr>
-      <w:r>
-        <w:rPr>
-          <w:lang w:val="en-GB"/>
-        </w:rPr>
-        <w:t>Common Problems</w:t>
+        <w:t>Potential Issues</w:t>
       </w:r>
     </w:p>
     <w:p>

</xml_diff>